<commit_message>
Piccole correzioni a storia4.docx
</commit_message>
<xml_diff>
--- a/analisi/storia4.docx
+++ b/analisi/storia4.docx
@@ -1,13 +1,11 @@
 
 <file path=word/document.xml><?xml version="1.0" encoding="utf-8"?>
-<w:document xmlns:wpc="http://schemas.microsoft.com/office/word/2010/wordprocessingCanvas" xmlns:cx="http://schemas.microsoft.com/office/drawing/2014/chartex" xmlns:cx1="http://schemas.microsoft.com/office/drawing/2015/9/8/chartex" xmlns:mc="http://schemas.openxmlformats.org/markup-compatibility/2006" xmlns:o="urn:schemas-microsoft-com:office:office" xmlns:r="http://schemas.openxmlformats.org/officeDocument/2006/relationships" xmlns:m="http://schemas.openxmlformats.org/officeDocument/2006/math" xmlns:v="urn:schemas-microsoft-com:vml" xmlns:wp14="http://schemas.microsoft.com/office/word/2010/wordprocessingDrawing" xmlns:wp="http://schemas.openxmlformats.org/drawingml/2006/wordprocessingDrawing" xmlns:w10="urn:schemas-microsoft-com:office:word" xmlns:w="http://schemas.openxmlformats.org/wordprocessingml/2006/main" xmlns:w14="http://schemas.microsoft.com/office/word/2010/wordml" xmlns:w15="http://schemas.microsoft.com/office/word/2012/wordml" xmlns:w16se="http://schemas.microsoft.com/office/word/2015/wordml/symex" xmlns:wpg="http://schemas.microsoft.com/office/word/2010/wordprocessingGroup" xmlns:wpi="http://schemas.microsoft.com/office/word/2010/wordprocessingInk" xmlns:wne="http://schemas.microsoft.com/office/word/2006/wordml" xmlns:wps="http://schemas.microsoft.com/office/word/2010/wordprocessingShape" mc:Ignorable="w14 w15 w16se wp14">
+<w:document xmlns:wpc="http://schemas.microsoft.com/office/word/2010/wordprocessingCanvas" xmlns:cx="http://schemas.microsoft.com/office/drawing/2014/chartex" xmlns:cx1="http://schemas.microsoft.com/office/drawing/2015/9/8/chartex" xmlns:cx2="http://schemas.microsoft.com/office/drawing/2015/10/21/chartex" xmlns:cx3="http://schemas.microsoft.com/office/drawing/2016/5/9/chartex" xmlns:cx4="http://schemas.microsoft.com/office/drawing/2016/5/10/chartex" xmlns:cx5="http://schemas.microsoft.com/office/drawing/2016/5/11/chartex" xmlns:cx6="http://schemas.microsoft.com/office/drawing/2016/5/12/chartex" xmlns:cx7="http://schemas.microsoft.com/office/drawing/2016/5/13/chartex" xmlns:cx8="http://schemas.microsoft.com/office/drawing/2016/5/14/chartex" xmlns:mc="http://schemas.openxmlformats.org/markup-compatibility/2006" xmlns:aink="http://schemas.microsoft.com/office/drawing/2016/ink" xmlns:am3d="http://schemas.microsoft.com/office/drawing/2017/model3d" xmlns:o="urn:schemas-microsoft-com:office:office" xmlns:r="http://schemas.openxmlformats.org/officeDocument/2006/relationships" xmlns:m="http://schemas.openxmlformats.org/officeDocument/2006/math" xmlns:v="urn:schemas-microsoft-com:vml" xmlns:wp14="http://schemas.microsoft.com/office/word/2010/wordprocessingDrawing" xmlns:wp="http://schemas.openxmlformats.org/drawingml/2006/wordprocessingDrawing" xmlns:w10="urn:schemas-microsoft-com:office:word" xmlns:w="http://schemas.openxmlformats.org/wordprocessingml/2006/main" xmlns:w14="http://schemas.microsoft.com/office/word/2010/wordml" xmlns:w15="http://schemas.microsoft.com/office/word/2012/wordml" xmlns:w16cid="http://schemas.microsoft.com/office/word/2016/wordml/cid" xmlns:w16se="http://schemas.microsoft.com/office/word/2015/wordml/symex" xmlns:wpg="http://schemas.microsoft.com/office/word/2010/wordprocessingGroup" xmlns:wpi="http://schemas.microsoft.com/office/word/2010/wordprocessingInk" xmlns:wne="http://schemas.microsoft.com/office/word/2006/wordml" xmlns:wps="http://schemas.microsoft.com/office/word/2010/wordprocessingShape" mc:Ignorable="w14 w15 w16se w16cid wp14">
   <w:body>
     <w:p>
       <w:pPr>
         <w:pStyle w:val="Titolo"/>
       </w:pPr>
-      <w:bookmarkStart w:id="0" w:name="_GoBack"/>
-      <w:bookmarkEnd w:id="0"/>
       <w:r>
         <w:t>S4 – Ricerca e visualizzazione di un libro</w:t>
       </w:r>
@@ -48,15 +46,7 @@
         <w:t>“Ricerca avanzata”</w:t>
       </w:r>
       <w:r>
-        <w:t xml:space="preserve"> </w:t>
-      </w:r>
-      <w:proofErr w:type="gramStart"/>
-      <w:r>
-        <w:t>e “</w:t>
-      </w:r>
-      <w:proofErr w:type="gramEnd"/>
-      <w:r>
-        <w:t>Annulla”.</w:t>
+        <w:t xml:space="preserve"> e “Annulla”.</w:t>
       </w:r>
     </w:p>
     <w:p>
@@ -82,7 +72,13 @@
         <w:t xml:space="preserve"> </w:t>
       </w:r>
       <w:r>
-        <w:t>È sufficiente che l’utente inserisca anche solo una parola chiave, che verrà ricercata all’interno del campo Titolo di tutti i libri in database.</w:t>
+        <w:t>È sufficiente che l’utente inserisca anche solo una parola chiave, che verrà ricercata all’interno d</w:t>
+      </w:r>
+      <w:r>
+        <w:t xml:space="preserve">el campo Titolo e del campo Autore </w:t>
+      </w:r>
+      <w:r>
+        <w:t>di tutti i libri in database.</w:t>
       </w:r>
     </w:p>
     <w:p>
@@ -142,7 +138,13 @@
         </w:numPr>
       </w:pPr>
       <w:r>
-        <w:t>È sufficiente che l’utente inserisca anche solo una parola chiave, che verrà ricercata all’interno del campo Titolo di tutti i libri in database.</w:t>
+        <w:t xml:space="preserve">È sufficiente che l’utente inserisca anche solo una parola chiave, che verrà ricercata all’interno del campo </w:t>
+      </w:r>
+      <w:r>
+        <w:t>Casa Editrice</w:t>
+      </w:r>
+      <w:r>
+        <w:t xml:space="preserve"> di tutti i libri in database.</w:t>
       </w:r>
     </w:p>
     <w:p>
@@ -166,7 +168,13 @@
         </w:numPr>
       </w:pPr>
       <w:r>
-        <w:t>Lo stato del libro viene inserito viene selezionato da un meni di possibili scelte.</w:t>
+        <w:t>Lo stato del libro viene selezionato da un men</w:t>
+      </w:r>
+      <w:r>
+        <w:t>u</w:t>
+      </w:r>
+      <w:r>
+        <w:t xml:space="preserve"> di possibili scelte.</w:t>
       </w:r>
     </w:p>
     <w:p>
@@ -433,7 +441,13 @@
               <w:t>Insieme di una o più s</w:t>
             </w:r>
             <w:r>
-              <w:t>tringa di lunghezza variabile.</w:t>
+              <w:t>tring</w:t>
+            </w:r>
+            <w:r>
+              <w:t>he</w:t>
+            </w:r>
+            <w:r>
+              <w:t xml:space="preserve"> di lunghezza variabile.</w:t>
             </w:r>
           </w:p>
         </w:tc>
@@ -917,15 +931,7 @@
       </w:r>
       <w:proofErr w:type="spellEnd"/>
       <w:r>
-        <w:t xml:space="preserve"> mostra due caselle di testo per il titolo e il nome dell’autore da cercare. Oltre ad esse compaiono anche i tasti “Cerca”, “Ricerca avanzata” </w:t>
-      </w:r>
-      <w:proofErr w:type="gramStart"/>
-      <w:r>
-        <w:t>e “</w:t>
-      </w:r>
-      <w:proofErr w:type="gramEnd"/>
-      <w:r>
-        <w:t>Annulla”.</w:t>
+        <w:t xml:space="preserve"> mostra due caselle di testo per il titolo e il nome dell’autore da cercare. Oltre ad esse compaiono anche i tasti “Cerca”, “Ricerca avanzata” e “Annulla”.</w:t>
       </w:r>
     </w:p>
     <w:p>
@@ -1092,14 +1098,119 @@
         </w:numPr>
       </w:pPr>
       <w:r>
-        <w:t xml:space="preserve">La casa editrice deve essere un insieme di stringhe, separate dagli spazi, e non deve contenere caratteri </w:t>
+        <w:t>La casa editrice deve essere un insieme di stringhe, separate dagli spazi, e non deve contenere caratteri speciali.</w:t>
+      </w:r>
+    </w:p>
+    <w:p>
+      <w:pPr>
+        <w:pStyle w:val="Paragrafoelenco"/>
+        <w:numPr>
+          <w:ilvl w:val="2"/>
+          <w:numId w:val="5"/>
+        </w:numPr>
+      </w:pPr>
+      <w:r>
+        <w:t>L’anno di pubblicazione deve essere un numero intero di al più 4 cifre e inferiore o uguale all’anno corrente.</w:t>
+      </w:r>
+    </w:p>
+    <w:p>
+      <w:pPr>
+        <w:pStyle w:val="Paragrafoelenco"/>
+        <w:numPr>
+          <w:ilvl w:val="2"/>
+          <w:numId w:val="5"/>
+        </w:numPr>
+      </w:pPr>
+      <w:r>
+        <w:t>Lo stato del libro, se indicato, deve coincidere con uno dei valori indicati in tabella S2.2.</w:t>
+      </w:r>
+    </w:p>
+    <w:p>
+      <w:pPr>
+        <w:pStyle w:val="Paragrafoelenco"/>
+        <w:numPr>
+          <w:ilvl w:val="2"/>
+          <w:numId w:val="5"/>
+        </w:numPr>
+      </w:pPr>
+      <w:r>
+        <w:t>Il codice ISBN deve essere un codice corretto, ovvero un numero di 13 cifre…</w:t>
+      </w:r>
+    </w:p>
+    <w:p>
+      <w:pPr>
+        <w:pStyle w:val="Paragrafoelenco"/>
+        <w:numPr>
+          <w:ilvl w:val="0"/>
+          <w:numId w:val="5"/>
+        </w:numPr>
+      </w:pPr>
+      <w:r>
+        <w:t>Operazione di ricerca</w:t>
+      </w:r>
+    </w:p>
+    <w:p>
+      <w:pPr>
+        <w:pStyle w:val="Paragrafoelenco"/>
+        <w:numPr>
+          <w:ilvl w:val="1"/>
+          <w:numId w:val="5"/>
+        </w:numPr>
+      </w:pPr>
+      <w:r>
+        <w:t>Questa procedura viene eseguita quando l’utente seleziona il tasto “Cerca” e a valle della verifica dei dati inseriti dall’utente.</w:t>
+      </w:r>
+    </w:p>
+    <w:p>
+      <w:pPr>
+        <w:pStyle w:val="Paragrafoelenco"/>
+        <w:numPr>
+          <w:ilvl w:val="1"/>
+          <w:numId w:val="5"/>
+        </w:numPr>
+      </w:pPr>
+      <w:r>
+        <w:t xml:space="preserve">Il sistema verifica eventuali corrispondenze tra le stringhe inserite dall’utente </w:t>
+      </w:r>
+      <w:r>
+        <w:t>e i relativi campi del database.</w:t>
+      </w:r>
+    </w:p>
+    <w:p>
+      <w:pPr>
+        <w:pStyle w:val="Paragrafoelenco"/>
+        <w:numPr>
+          <w:ilvl w:val="0"/>
+          <w:numId w:val="5"/>
+        </w:numPr>
+      </w:pPr>
+      <w:r>
+        <w:t>Visualizzazione dei risultati della ricerca.</w:t>
+      </w:r>
+    </w:p>
+    <w:p>
+      <w:pPr>
+        <w:pStyle w:val="Paragrafoelenco"/>
+        <w:numPr>
+          <w:ilvl w:val="1"/>
+          <w:numId w:val="5"/>
+        </w:numPr>
+      </w:pPr>
+      <w:r>
+        <w:t xml:space="preserve">Una volta terminata la </w:t>
       </w:r>
       <w:proofErr w:type="spellStart"/>
       <w:r>
-        <w:t>speeciali</w:t>
+        <w:t>query</w:t>
       </w:r>
       <w:proofErr w:type="spellEnd"/>
       <w:r>
+        <w:t xml:space="preserve">, il sistema mostra all’utente tutti gli elementi </w:t>
+      </w:r>
+      <w:r>
+        <w:t>trovati dalla ricerca</w:t>
+      </w:r>
+      <w:r>
         <w:t>.</w:t>
       </w:r>
     </w:p>
@@ -1112,7 +1223,14 @@
         </w:numPr>
       </w:pPr>
       <w:r>
-        <w:t>L’anno di pubblicazione deve essere un numero intero di al più 4 cifre e inferiore o uguale all’anno corrente.</w:t>
+        <w:lastRenderedPageBreak/>
+        <w:t xml:space="preserve">Qualora non vi siano risultati corrispondenti, </w:t>
+      </w:r>
+      <w:r>
+        <w:t>il sistema</w:t>
+      </w:r>
+      <w:r>
+        <w:t xml:space="preserve"> mostrerà un messaggio “Nessun elemento trovato”.</w:t>
       </w:r>
     </w:p>
     <w:p>
@@ -1124,7 +1242,7 @@
         </w:numPr>
       </w:pPr>
       <w:r>
-        <w:t>Lo stato del libro, se indicato, deve coincidere con uno dei valori indicati in tabella S2.2.</w:t>
+        <w:t>Il sistema mostrerà i risultati sotto forma di una lista, in ordine alfabetico per autore.</w:t>
       </w:r>
     </w:p>
     <w:p>
@@ -1136,8 +1254,13 @@
         </w:numPr>
       </w:pPr>
       <w:r>
-        <w:t>Il codice ISBN deve essere un codice corretto, ovvero un numero di 13 cifre…</w:t>
-      </w:r>
+        <w:t xml:space="preserve">Per ogni elemento saranno riportati </w:t>
+      </w:r>
+      <w:r>
+        <w:t>titolo e autori.</w:t>
+      </w:r>
+      <w:bookmarkStart w:id="0" w:name="_GoBack"/>
+      <w:bookmarkEnd w:id="0"/>
     </w:p>
     <w:p>
       <w:pPr>
@@ -1148,7 +1271,7 @@
         </w:numPr>
       </w:pPr>
       <w:r>
-        <w:t>Operazione di ricerca</w:t>
+        <w:t>Visualizzazione del libro.</w:t>
       </w:r>
     </w:p>
     <w:p>
@@ -1160,7 +1283,7 @@
         </w:numPr>
       </w:pPr>
       <w:r>
-        <w:t>Questa procedura viene eseguita quando l’utente seleziona il tasto “Cerca” e a valle della verifica dei dati inseriti dall’utente.</w:t>
+        <w:t>Questa procedura viene eseguita quando l’utente seleziona l’elemento della lista desiderato.</w:t>
       </w:r>
     </w:p>
     <w:p>
@@ -1172,155 +1295,7 @@
         </w:numPr>
       </w:pPr>
       <w:r>
-        <w:t xml:space="preserve">Il sistema verifica eventuali corrispondenze tra le stringhe inserite dall’utente </w:t>
-      </w:r>
-      <w:r>
-        <w:t>e i relativi campi del database.</w:t>
-      </w:r>
-    </w:p>
-    <w:p>
-      <w:pPr>
-        <w:pStyle w:val="Paragrafoelenco"/>
-        <w:numPr>
-          <w:ilvl w:val="2"/>
-          <w:numId w:val="5"/>
-        </w:numPr>
-      </w:pPr>
-      <w:r>
-        <w:t xml:space="preserve">Il sistema effettua una </w:t>
-      </w:r>
-      <w:proofErr w:type="spellStart"/>
-      <w:r>
-        <w:t>query</w:t>
-      </w:r>
-      <w:proofErr w:type="spellEnd"/>
-      <w:r>
-        <w:t xml:space="preserve"> e confronta ogni elemento inserito (titolo, autore, anno) nella ricerca con il relativo campo del database (titolo, autore, anno).</w:t>
-      </w:r>
-    </w:p>
-    <w:p>
-      <w:pPr>
-        <w:pStyle w:val="Paragrafoelenco"/>
-        <w:numPr>
-          <w:ilvl w:val="1"/>
-          <w:numId w:val="5"/>
-        </w:numPr>
-      </w:pPr>
-      <w:r>
-        <w:lastRenderedPageBreak/>
-        <w:t>Per ogni corrispondenza, il sistema estrae il record e lo aggiunge a una lista da mostrare all’utente.</w:t>
-      </w:r>
-    </w:p>
-    <w:p>
-      <w:pPr>
-        <w:pStyle w:val="Paragrafoelenco"/>
-        <w:numPr>
-          <w:ilvl w:val="0"/>
-          <w:numId w:val="5"/>
-        </w:numPr>
-      </w:pPr>
-      <w:r>
-        <w:t>Visualizzazione dei risultati della ricerca.</w:t>
-      </w:r>
-    </w:p>
-    <w:p>
-      <w:pPr>
-        <w:pStyle w:val="Paragrafoelenco"/>
-        <w:numPr>
-          <w:ilvl w:val="1"/>
-          <w:numId w:val="5"/>
-        </w:numPr>
-      </w:pPr>
-      <w:r>
-        <w:t xml:space="preserve">Una volta terminata la </w:t>
-      </w:r>
-      <w:proofErr w:type="spellStart"/>
-      <w:r>
-        <w:t>query</w:t>
-      </w:r>
-      <w:proofErr w:type="spellEnd"/>
-      <w:r>
-        <w:t>, il sistema mostra all’utente tutti gli elementi della lista.</w:t>
-      </w:r>
-    </w:p>
-    <w:p>
-      <w:pPr>
-        <w:pStyle w:val="Paragrafoelenco"/>
-        <w:numPr>
-          <w:ilvl w:val="2"/>
-          <w:numId w:val="5"/>
-        </w:numPr>
-      </w:pPr>
-      <w:r>
-        <w:t>Qualora non vi siano risultati corrispondenti, la ricerca mostrerà un messaggio “Nessun elemento trovato”.</w:t>
-      </w:r>
-    </w:p>
-    <w:p>
-      <w:pPr>
-        <w:pStyle w:val="Paragrafoelenco"/>
-        <w:numPr>
-          <w:ilvl w:val="2"/>
-          <w:numId w:val="5"/>
-        </w:numPr>
-      </w:pPr>
-      <w:r>
-        <w:t>Il sistema mostrerà i risultati sotto forma di una lista, in ordine alfabetico per autore.</w:t>
-      </w:r>
-    </w:p>
-    <w:p>
-      <w:pPr>
-        <w:pStyle w:val="Paragrafoelenco"/>
-        <w:numPr>
-          <w:ilvl w:val="2"/>
-          <w:numId w:val="5"/>
-        </w:numPr>
-      </w:pPr>
-      <w:r>
-        <w:t>Per ogni elemento saranno riportati tutti i campi che lo contraddistinguono.</w:t>
-      </w:r>
-    </w:p>
-    <w:p>
-      <w:pPr>
-        <w:pStyle w:val="Paragrafoelenco"/>
-        <w:numPr>
-          <w:ilvl w:val="0"/>
-          <w:numId w:val="5"/>
-        </w:numPr>
-      </w:pPr>
-      <w:r>
-        <w:t>Visualizzazione del libro.</w:t>
-      </w:r>
-    </w:p>
-    <w:p>
-      <w:pPr>
-        <w:pStyle w:val="Paragrafoelenco"/>
-        <w:numPr>
-          <w:ilvl w:val="1"/>
-          <w:numId w:val="5"/>
-        </w:numPr>
-      </w:pPr>
-      <w:r>
-        <w:t>Questa procedura viene eseguita quando l’utente seleziona l’elemento della lista desiderato.</w:t>
-      </w:r>
-    </w:p>
-    <w:p>
-      <w:pPr>
-        <w:pStyle w:val="Paragrafoelenco"/>
-        <w:numPr>
-          <w:ilvl w:val="1"/>
-          <w:numId w:val="5"/>
-        </w:numPr>
-      </w:pPr>
-      <w:r>
-        <w:t xml:space="preserve">Il sistema mostrerà una schermata dedicata al libro, riportante tutte le informazioni che lo riguardano, oltre ai tasti “Modifica” </w:t>
-      </w:r>
-      <w:proofErr w:type="gramStart"/>
-      <w:r>
-        <w:t>e “</w:t>
-      </w:r>
-      <w:proofErr w:type="gramEnd"/>
-      <w:r>
-        <w:t>Indietro”.</w:t>
+        <w:t>Il sistema mostrerà una schermata dedicata al libro, riportante tutte le informazioni che lo riguardano, oltre ai tasti “Modifica” e “Indietro”.</w:t>
       </w:r>
     </w:p>
     <w:p>
@@ -1358,7 +1333,7 @@
 </file>
 
 <file path=word/numbering.xml><?xml version="1.0" encoding="utf-8"?>
-<w:numbering xmlns:wpc="http://schemas.microsoft.com/office/word/2010/wordprocessingCanvas" xmlns:cx="http://schemas.microsoft.com/office/drawing/2014/chartex" xmlns:cx1="http://schemas.microsoft.com/office/drawing/2015/9/8/chartex" xmlns:mc="http://schemas.openxmlformats.org/markup-compatibility/2006" xmlns:o="urn:schemas-microsoft-com:office:office" xmlns:r="http://schemas.openxmlformats.org/officeDocument/2006/relationships" xmlns:m="http://schemas.openxmlformats.org/officeDocument/2006/math" xmlns:v="urn:schemas-microsoft-com:vml" xmlns:wp14="http://schemas.microsoft.com/office/word/2010/wordprocessingDrawing" xmlns:wp="http://schemas.openxmlformats.org/drawingml/2006/wordprocessingDrawing" xmlns:w10="urn:schemas-microsoft-com:office:word" xmlns:w="http://schemas.openxmlformats.org/wordprocessingml/2006/main" xmlns:w14="http://schemas.microsoft.com/office/word/2010/wordml" xmlns:w15="http://schemas.microsoft.com/office/word/2012/wordml" xmlns:w16se="http://schemas.microsoft.com/office/word/2015/wordml/symex" xmlns:wpg="http://schemas.microsoft.com/office/word/2010/wordprocessingGroup" xmlns:wpi="http://schemas.microsoft.com/office/word/2010/wordprocessingInk" xmlns:wne="http://schemas.microsoft.com/office/word/2006/wordml" xmlns:wps="http://schemas.microsoft.com/office/word/2010/wordprocessingShape" mc:Ignorable="w14 w15 w16se wp14">
+<w:numbering xmlns:wpc="http://schemas.microsoft.com/office/word/2010/wordprocessingCanvas" xmlns:cx="http://schemas.microsoft.com/office/drawing/2014/chartex" xmlns:cx1="http://schemas.microsoft.com/office/drawing/2015/9/8/chartex" xmlns:cx2="http://schemas.microsoft.com/office/drawing/2015/10/21/chartex" xmlns:cx3="http://schemas.microsoft.com/office/drawing/2016/5/9/chartex" xmlns:cx4="http://schemas.microsoft.com/office/drawing/2016/5/10/chartex" xmlns:cx5="http://schemas.microsoft.com/office/drawing/2016/5/11/chartex" xmlns:cx6="http://schemas.microsoft.com/office/drawing/2016/5/12/chartex" xmlns:cx7="http://schemas.microsoft.com/office/drawing/2016/5/13/chartex" xmlns:cx8="http://schemas.microsoft.com/office/drawing/2016/5/14/chartex" xmlns:mc="http://schemas.openxmlformats.org/markup-compatibility/2006" xmlns:aink="http://schemas.microsoft.com/office/drawing/2016/ink" xmlns:am3d="http://schemas.microsoft.com/office/drawing/2017/model3d" xmlns:o="urn:schemas-microsoft-com:office:office" xmlns:r="http://schemas.openxmlformats.org/officeDocument/2006/relationships" xmlns:m="http://schemas.openxmlformats.org/officeDocument/2006/math" xmlns:v="urn:schemas-microsoft-com:vml" xmlns:wp14="http://schemas.microsoft.com/office/word/2010/wordprocessingDrawing" xmlns:wp="http://schemas.openxmlformats.org/drawingml/2006/wordprocessingDrawing" xmlns:w10="urn:schemas-microsoft-com:office:word" xmlns:w="http://schemas.openxmlformats.org/wordprocessingml/2006/main" xmlns:w14="http://schemas.microsoft.com/office/word/2010/wordml" xmlns:w15="http://schemas.microsoft.com/office/word/2012/wordml" xmlns:w16cid="http://schemas.microsoft.com/office/word/2016/wordml/cid" xmlns:w16se="http://schemas.microsoft.com/office/word/2015/wordml/symex" xmlns:wpg="http://schemas.microsoft.com/office/word/2010/wordprocessingGroup" xmlns:wpi="http://schemas.microsoft.com/office/word/2010/wordprocessingInk" xmlns:wne="http://schemas.microsoft.com/office/word/2006/wordml" xmlns:wps="http://schemas.microsoft.com/office/word/2010/wordprocessingShape" mc:Ignorable="w14 w15 w16se w16cid wp14">
   <w:abstractNum w:abstractNumId="0" w15:restartNumberingAfterBreak="0">
     <w:nsid w:val="05913E59"/>
     <w:multiLevelType w:val="hybridMultilevel"/>
@@ -1889,7 +1864,7 @@
 </file>
 
 <file path=word/styles.xml><?xml version="1.0" encoding="utf-8"?>
-<w:styles xmlns:mc="http://schemas.openxmlformats.org/markup-compatibility/2006" xmlns:r="http://schemas.openxmlformats.org/officeDocument/2006/relationships" xmlns:w="http://schemas.openxmlformats.org/wordprocessingml/2006/main" xmlns:w14="http://schemas.microsoft.com/office/word/2010/wordml" xmlns:w15="http://schemas.microsoft.com/office/word/2012/wordml" xmlns:w16se="http://schemas.microsoft.com/office/word/2015/wordml/symex" mc:Ignorable="w14 w15 w16se">
+<w:styles xmlns:mc="http://schemas.openxmlformats.org/markup-compatibility/2006" xmlns:r="http://schemas.openxmlformats.org/officeDocument/2006/relationships" xmlns:w="http://schemas.openxmlformats.org/wordprocessingml/2006/main" xmlns:w14="http://schemas.microsoft.com/office/word/2010/wordml" xmlns:w15="http://schemas.microsoft.com/office/word/2012/wordml" xmlns:w16cid="http://schemas.microsoft.com/office/word/2016/wordml/cid" xmlns:w16se="http://schemas.microsoft.com/office/word/2015/wordml/symex" mc:Ignorable="w14 w15 w16se w16cid">
   <w:docDefaults>
     <w:rPrDefault>
       <w:rPr>
@@ -1905,7 +1880,7 @@
       </w:pPr>
     </w:pPrDefault>
   </w:docDefaults>
-  <w:latentStyles w:defLockedState="0" w:defUIPriority="99" w:defSemiHidden="0" w:defUnhideWhenUsed="0" w:defQFormat="0" w:count="371">
+  <w:latentStyles w:defLockedState="0" w:defUIPriority="99" w:defSemiHidden="0" w:defUnhideWhenUsed="0" w:defQFormat="0" w:count="375">
     <w:lsdException w:name="Normal" w:uiPriority="0" w:qFormat="1"/>
     <w:lsdException w:name="heading 1" w:uiPriority="9" w:qFormat="1"/>
     <w:lsdException w:name="heading 2" w:semiHidden="1" w:uiPriority="9" w:unhideWhenUsed="1" w:qFormat="1"/>
@@ -2011,7 +1986,6 @@
     <w:lsdException w:name="HTML Sample" w:semiHidden="1" w:unhideWhenUsed="1"/>
     <w:lsdException w:name="HTML Typewriter" w:semiHidden="1" w:unhideWhenUsed="1"/>
     <w:lsdException w:name="HTML Variable" w:semiHidden="1" w:unhideWhenUsed="1"/>
-    <w:lsdException w:name="Normal Table" w:semiHidden="1" w:unhideWhenUsed="1"/>
     <w:lsdException w:name="annotation subject" w:semiHidden="1" w:unhideWhenUsed="1"/>
     <w:lsdException w:name="No List" w:semiHidden="1" w:unhideWhenUsed="1"/>
     <w:lsdException w:name="Outline List 1" w:semiHidden="1" w:unhideWhenUsed="1"/>
@@ -2055,10 +2029,8 @@
     <w:lsdException w:name="Table Elegant" w:semiHidden="1" w:unhideWhenUsed="1"/>
     <w:lsdException w:name="Table Professional" w:semiHidden="1" w:unhideWhenUsed="1"/>
     <w:lsdException w:name="Table Subtle 1" w:semiHidden="1" w:unhideWhenUsed="1"/>
-    <w:lsdException w:name="Table Subtle 2" w:semiHidden="1" w:unhideWhenUsed="1"/>
     <w:lsdException w:name="Table Web 1" w:semiHidden="1" w:unhideWhenUsed="1"/>
     <w:lsdException w:name="Table Web 2" w:semiHidden="1" w:unhideWhenUsed="1"/>
-    <w:lsdException w:name="Table Web 3" w:semiHidden="1" w:unhideWhenUsed="1"/>
     <w:lsdException w:name="Balloon Text" w:semiHidden="1" w:unhideWhenUsed="1"/>
     <w:lsdException w:name="Table Grid" w:uiPriority="39"/>
     <w:lsdException w:name="Table Theme" w:semiHidden="1" w:unhideWhenUsed="1"/>
@@ -2277,6 +2249,10 @@
     <w:lsdException w:name="List Table 5 Dark Accent 6" w:uiPriority="50"/>
     <w:lsdException w:name="List Table 6 Colorful Accent 6" w:uiPriority="51"/>
     <w:lsdException w:name="List Table 7 Colorful Accent 6" w:uiPriority="52"/>
+    <w:lsdException w:name="Mention" w:semiHidden="1" w:unhideWhenUsed="1"/>
+    <w:lsdException w:name="Smart Hyperlink" w:semiHidden="1" w:unhideWhenUsed="1"/>
+    <w:lsdException w:name="Hashtag" w:semiHidden="1" w:unhideWhenUsed="1"/>
+    <w:lsdException w:name="Unresolved Mention" w:semiHidden="1" w:unhideWhenUsed="1"/>
   </w:latentStyles>
   <w:style w:type="paragraph" w:default="1" w:styleId="Normale">
     <w:name w:val="Normal"/>
@@ -2661,7 +2637,7 @@
 </file>
 
 <file path=customXml/itemProps1.xml><?xml version="1.0" encoding="utf-8"?>
-<ds:datastoreItem xmlns:ds="http://schemas.openxmlformats.org/officeDocument/2006/customXml" ds:itemID="{574908BC-71FE-4D62-A69D-76A63C49D1A5}">
+<ds:datastoreItem xmlns:ds="http://schemas.openxmlformats.org/officeDocument/2006/customXml" ds:itemID="{735C778F-0EAE-49ED-80BA-07163DD1AEF0}">
   <ds:schemaRefs>
     <ds:schemaRef ds:uri="http://schemas.openxmlformats.org/officeDocument/2006/bibliography"/>
   </ds:schemaRefs>

</xml_diff>

<commit_message>
Piccole modifiche alla storia 4
</commit_message>
<xml_diff>
--- a/analisi/storia4.docx
+++ b/analisi/storia4.docx
@@ -1,6 +1,6 @@
 
 <file path=word/document.xml><?xml version="1.0" encoding="utf-8"?>
-<w:document xmlns:wpc="http://schemas.microsoft.com/office/word/2010/wordprocessingCanvas" xmlns:cx="http://schemas.microsoft.com/office/drawing/2014/chartex" xmlns:cx1="http://schemas.microsoft.com/office/drawing/2015/9/8/chartex" xmlns:cx2="http://schemas.microsoft.com/office/drawing/2015/10/21/chartex" xmlns:cx3="http://schemas.microsoft.com/office/drawing/2016/5/9/chartex" xmlns:cx4="http://schemas.microsoft.com/office/drawing/2016/5/10/chartex" xmlns:cx5="http://schemas.microsoft.com/office/drawing/2016/5/11/chartex" xmlns:cx6="http://schemas.microsoft.com/office/drawing/2016/5/12/chartex" xmlns:cx7="http://schemas.microsoft.com/office/drawing/2016/5/13/chartex" xmlns:cx8="http://schemas.microsoft.com/office/drawing/2016/5/14/chartex" xmlns:mc="http://schemas.openxmlformats.org/markup-compatibility/2006" xmlns:aink="http://schemas.microsoft.com/office/drawing/2016/ink" xmlns:am3d="http://schemas.microsoft.com/office/drawing/2017/model3d" xmlns:o="urn:schemas-microsoft-com:office:office" xmlns:r="http://schemas.openxmlformats.org/officeDocument/2006/relationships" xmlns:m="http://schemas.openxmlformats.org/officeDocument/2006/math" xmlns:v="urn:schemas-microsoft-com:vml" xmlns:wp14="http://schemas.microsoft.com/office/word/2010/wordprocessingDrawing" xmlns:wp="http://schemas.openxmlformats.org/drawingml/2006/wordprocessingDrawing" xmlns:w10="urn:schemas-microsoft-com:office:word" xmlns:w="http://schemas.openxmlformats.org/wordprocessingml/2006/main" xmlns:w14="http://schemas.microsoft.com/office/word/2010/wordml" xmlns:w15="http://schemas.microsoft.com/office/word/2012/wordml" xmlns:w16cid="http://schemas.microsoft.com/office/word/2016/wordml/cid" xmlns:w16se="http://schemas.microsoft.com/office/word/2015/wordml/symex" xmlns:wpg="http://schemas.microsoft.com/office/word/2010/wordprocessingGroup" xmlns:wpi="http://schemas.microsoft.com/office/word/2010/wordprocessingInk" xmlns:wne="http://schemas.microsoft.com/office/word/2006/wordml" xmlns:wps="http://schemas.microsoft.com/office/word/2010/wordprocessingShape" mc:Ignorable="w14 w15 w16se w16cid wp14">
+<w:document xmlns:wpc="http://schemas.microsoft.com/office/word/2010/wordprocessingCanvas" xmlns:cx="http://schemas.microsoft.com/office/drawing/2014/chartex" xmlns:cx1="http://schemas.microsoft.com/office/drawing/2015/9/8/chartex" xmlns:mc="http://schemas.openxmlformats.org/markup-compatibility/2006" xmlns:o="urn:schemas-microsoft-com:office:office" xmlns:r="http://schemas.openxmlformats.org/officeDocument/2006/relationships" xmlns:m="http://schemas.openxmlformats.org/officeDocument/2006/math" xmlns:v="urn:schemas-microsoft-com:vml" xmlns:wp14="http://schemas.microsoft.com/office/word/2010/wordprocessingDrawing" xmlns:wp="http://schemas.openxmlformats.org/drawingml/2006/wordprocessingDrawing" xmlns:w10="urn:schemas-microsoft-com:office:word" xmlns:w="http://schemas.openxmlformats.org/wordprocessingml/2006/main" xmlns:w14="http://schemas.microsoft.com/office/word/2010/wordml" xmlns:w15="http://schemas.microsoft.com/office/word/2012/wordml" xmlns:w16se="http://schemas.microsoft.com/office/word/2015/wordml/symex" xmlns:wpg="http://schemas.microsoft.com/office/word/2010/wordprocessingGroup" xmlns:wpi="http://schemas.microsoft.com/office/word/2010/wordprocessingInk" xmlns:wne="http://schemas.microsoft.com/office/word/2006/wordml" xmlns:wps="http://schemas.microsoft.com/office/word/2010/wordprocessingShape" mc:Ignorable="w14 w15 w16se wp14">
   <w:body>
     <w:p>
       <w:pPr>
@@ -46,7 +46,15 @@
         <w:t>“Ricerca avanzata”</w:t>
       </w:r>
       <w:r>
-        <w:t xml:space="preserve"> e “Annulla”.</w:t>
+        <w:t xml:space="preserve"> </w:t>
+      </w:r>
+      <w:proofErr w:type="gramStart"/>
+      <w:r>
+        <w:t>e “</w:t>
+      </w:r>
+      <w:proofErr w:type="gramEnd"/>
+      <w:r>
+        <w:t>Annulla”.</w:t>
       </w:r>
     </w:p>
     <w:p>
@@ -66,13 +74,25 @@
       </w:r>
       <w:proofErr w:type="spellEnd"/>
       <w:r>
-        <w:t xml:space="preserve"> richiede le informazioni descritte in Tabella 1.</w:t>
+        <w:t xml:space="preserve"> richiede</w:t>
+      </w:r>
+      <w:r>
+        <w:t xml:space="preserve"> due campi con</w:t>
+      </w:r>
+      <w:r>
+        <w:t xml:space="preserve"> le informazioni descritte in Tabella 1.</w:t>
       </w:r>
       <w:r>
         <w:t xml:space="preserve"> </w:t>
       </w:r>
       <w:r>
-        <w:t>È sufficiente che l’utente inserisca anche solo una parola chiave, che verrà ricercata all’interno d</w:t>
+        <w:t>È sufficiente che l’utente inserisca</w:t>
+      </w:r>
+      <w:r>
+        <w:t>, in uno dei due campi,</w:t>
+      </w:r>
+      <w:r>
+        <w:t xml:space="preserve"> anche solo una parola chiave, che verrà ricercata all’interno d</w:t>
       </w:r>
       <w:r>
         <w:t xml:space="preserve">el campo Titolo e del campo Autore </w:t>
@@ -241,24 +261,16 @@
           <w:ilvl w:val="1"/>
           <w:numId w:val="4"/>
         </w:numPr>
-      </w:pPr>
-      <w:r>
-        <w:t>Per ogni libro saranno visualizzat</w:t>
-      </w:r>
-      <w:r>
-        <w:t>e</w:t>
-      </w:r>
-      <w:r>
-        <w:t xml:space="preserve"> tutte le informazioni </w:t>
-      </w:r>
-      <w:r>
-        <w:t>che lo contraddistinguono, ovvero quelle inserite al momento dell’inserimento</w:t>
-      </w:r>
-      <w:r>
-        <w:t>. I libri saranno visualizzati in una lista ordi</w:t>
-      </w:r>
-      <w:r>
-        <w:t>nata alfabeticamente per autore.</w:t>
+        <w:ind w:left="1080"/>
+      </w:pPr>
+      <w:r>
+        <w:t>Per ogni libro saranno visualizzate le informazioni relative a campo titolo e autore;</w:t>
+      </w:r>
+      <w:r>
+        <w:t xml:space="preserve"> </w:t>
+      </w:r>
+      <w:r>
+        <w:t>I libri saranno visualizzati in una lista ordinata alfabeticamente per autore.</w:t>
       </w:r>
     </w:p>
     <w:p>
@@ -508,15 +520,13 @@
               <w:t>Insieme di una o più stringhe</w:t>
             </w:r>
             <w:r>
-              <w:t xml:space="preserve"> di lunghezza </w:t>
-            </w:r>
-            <w:proofErr w:type="spellStart"/>
-            <w:r>
-              <w:t>variaible</w:t>
-            </w:r>
-            <w:proofErr w:type="spellEnd"/>
-            <w:r>
-              <w:t>.</w:t>
+              <w:t xml:space="preserve"> di lunghezza</w:t>
+            </w:r>
+            <w:r>
+              <w:t xml:space="preserve"> variabi</w:t>
+            </w:r>
+            <w:r>
+              <w:t>le.</w:t>
             </w:r>
           </w:p>
         </w:tc>
@@ -682,7 +692,6 @@
               <w:ind w:left="0"/>
             </w:pPr>
             <w:r>
-              <w:lastRenderedPageBreak/>
               <w:t>Anno di pubblicazione</w:t>
             </w:r>
           </w:p>
@@ -911,6 +920,9 @@
         <w:t xml:space="preserve"> viene generato quando l’utente seleziona il tasto “Cerca”</w:t>
       </w:r>
       <w:r>
+        <w:t xml:space="preserve"> nella schermata principale</w:t>
+      </w:r>
+      <w:r>
         <w:t>.</w:t>
       </w:r>
     </w:p>
@@ -931,7 +943,15 @@
       </w:r>
       <w:proofErr w:type="spellEnd"/>
       <w:r>
-        <w:t xml:space="preserve"> mostra due caselle di testo per il titolo e il nome dell’autore da cercare. Oltre ad esse compaiono anche i tasti “Cerca”, “Ricerca avanzata” e “Annulla”.</w:t>
+        <w:t xml:space="preserve"> mostra due caselle di testo per il titolo e il nome dell’autore da cercare. Oltre ad esse compaiono anche i tasti “Cerca”, “Ricerca avanzata” </w:t>
+      </w:r>
+      <w:proofErr w:type="gramStart"/>
+      <w:r>
+        <w:t>e “</w:t>
+      </w:r>
+      <w:proofErr w:type="gramEnd"/>
+      <w:r>
+        <w:t>Annulla”.</w:t>
       </w:r>
     </w:p>
     <w:p>
@@ -1035,7 +1055,7 @@
         </w:numPr>
       </w:pPr>
       <w:r>
-        <w:t>Questa procedura viene eseguita quando l’utente preme il tasto “Cerca”.</w:t>
+        <w:t>Viene verificato che almeno uno dei campi sia stato valorizzato. In caso contrario, il tasto “Cerca” non sarà attivo.</w:t>
       </w:r>
     </w:p>
     <w:p>
@@ -1047,217 +1067,16 @@
         </w:numPr>
       </w:pPr>
       <w:r>
-        <w:t>Viene verificato che almeno uno dei campi sia stato valorizzato. In caso contrario, il tasto “Cerca” non sarà attivo.</w:t>
-      </w:r>
-    </w:p>
-    <w:p>
-      <w:pPr>
-        <w:pStyle w:val="Paragrafoelenco"/>
-        <w:numPr>
-          <w:ilvl w:val="1"/>
-          <w:numId w:val="5"/>
-        </w:numPr>
-      </w:pPr>
-      <w:r>
-        <w:t>Viene verificato che ogni valore inserito rispetti il suo dominio. In caso contrario, i campi errati vengono segnalati all’utente.</w:t>
-      </w:r>
-    </w:p>
-    <w:p>
-      <w:pPr>
-        <w:pStyle w:val="Paragrafoelenco"/>
-        <w:numPr>
-          <w:ilvl w:val="2"/>
-          <w:numId w:val="5"/>
-        </w:numPr>
-      </w:pPr>
-      <w:r>
-        <w:t>Il titolo deve essere un insieme di stringhe, separate dagli spazi, e può contenere numeri e caratteri speciali.</w:t>
-      </w:r>
-    </w:p>
-    <w:p>
-      <w:pPr>
-        <w:pStyle w:val="Paragrafoelenco"/>
-        <w:numPr>
-          <w:ilvl w:val="2"/>
-          <w:numId w:val="5"/>
-        </w:numPr>
-      </w:pPr>
-      <w:r>
-        <w:t xml:space="preserve">L’autore deve essere </w:t>
-      </w:r>
-      <w:r>
-        <w:t>un insieme di stringhe, separate dagli spazi, di sole lettere.</w:t>
-      </w:r>
-    </w:p>
-    <w:p>
-      <w:pPr>
-        <w:pStyle w:val="Paragrafoelenco"/>
-        <w:numPr>
-          <w:ilvl w:val="2"/>
-          <w:numId w:val="5"/>
-        </w:numPr>
-      </w:pPr>
-      <w:r>
-        <w:t>La casa editrice deve essere un insieme di stringhe, separate dagli spazi, e non deve contenere caratteri speciali.</w:t>
-      </w:r>
-    </w:p>
-    <w:p>
-      <w:pPr>
-        <w:pStyle w:val="Paragrafoelenco"/>
-        <w:numPr>
-          <w:ilvl w:val="2"/>
-          <w:numId w:val="5"/>
-        </w:numPr>
-      </w:pPr>
-      <w:r>
-        <w:t>L’anno di pubblicazione deve essere un numero intero di al più 4 cifre e inferiore o uguale all’anno corrente.</w:t>
-      </w:r>
-    </w:p>
-    <w:p>
-      <w:pPr>
-        <w:pStyle w:val="Paragrafoelenco"/>
-        <w:numPr>
-          <w:ilvl w:val="2"/>
-          <w:numId w:val="5"/>
-        </w:numPr>
-      </w:pPr>
-      <w:r>
-        <w:t>Lo stato del libro, se indicato, deve coincidere con uno dei valori indicati in tabella S2.2.</w:t>
-      </w:r>
-    </w:p>
-    <w:p>
-      <w:pPr>
-        <w:pStyle w:val="Paragrafoelenco"/>
-        <w:numPr>
-          <w:ilvl w:val="2"/>
-          <w:numId w:val="5"/>
-        </w:numPr>
-      </w:pPr>
-      <w:r>
-        <w:t>Il codice ISBN deve essere un codice corretto, ovvero un numero di 13 cifre…</w:t>
-      </w:r>
-    </w:p>
-    <w:p>
-      <w:pPr>
-        <w:pStyle w:val="Paragrafoelenco"/>
-        <w:numPr>
-          <w:ilvl w:val="0"/>
-          <w:numId w:val="5"/>
-        </w:numPr>
-      </w:pPr>
-      <w:r>
-        <w:t>Operazione di ricerca</w:t>
-      </w:r>
-    </w:p>
-    <w:p>
-      <w:pPr>
-        <w:pStyle w:val="Paragrafoelenco"/>
-        <w:numPr>
-          <w:ilvl w:val="1"/>
-          <w:numId w:val="5"/>
-        </w:numPr>
-      </w:pPr>
-      <w:r>
-        <w:t>Questa procedura viene eseguita quando l’utente seleziona il tasto “Cerca” e a valle della verifica dei dati inseriti dall’utente.</w:t>
-      </w:r>
-    </w:p>
-    <w:p>
-      <w:pPr>
-        <w:pStyle w:val="Paragrafoelenco"/>
-        <w:numPr>
-          <w:ilvl w:val="1"/>
-          <w:numId w:val="5"/>
-        </w:numPr>
-      </w:pPr>
-      <w:r>
-        <w:t xml:space="preserve">Il sistema verifica eventuali corrispondenze tra le stringhe inserite dall’utente </w:t>
-      </w:r>
-      <w:r>
-        <w:t>e i relativi campi del database.</w:t>
-      </w:r>
-    </w:p>
-    <w:p>
-      <w:pPr>
-        <w:pStyle w:val="Paragrafoelenco"/>
-        <w:numPr>
-          <w:ilvl w:val="0"/>
-          <w:numId w:val="5"/>
-        </w:numPr>
-      </w:pPr>
-      <w:r>
-        <w:t>Visualizzazione dei risultati della ricerca.</w:t>
-      </w:r>
-    </w:p>
-    <w:p>
-      <w:pPr>
-        <w:pStyle w:val="Paragrafoelenco"/>
-        <w:numPr>
-          <w:ilvl w:val="1"/>
-          <w:numId w:val="5"/>
-        </w:numPr>
-      </w:pPr>
-      <w:r>
-        <w:t xml:space="preserve">Una volta terminata la </w:t>
-      </w:r>
-      <w:proofErr w:type="spellStart"/>
-      <w:r>
-        <w:t>query</w:t>
-      </w:r>
-      <w:proofErr w:type="spellEnd"/>
-      <w:r>
-        <w:t xml:space="preserve">, il sistema mostra all’utente tutti gli elementi </w:t>
-      </w:r>
-      <w:r>
-        <w:t>trovati dalla ricerca</w:t>
-      </w:r>
-      <w:r>
-        <w:t>.</w:t>
-      </w:r>
-    </w:p>
-    <w:p>
-      <w:pPr>
-        <w:pStyle w:val="Paragrafoelenco"/>
-        <w:numPr>
-          <w:ilvl w:val="2"/>
-          <w:numId w:val="5"/>
-        </w:numPr>
-      </w:pPr>
-      <w:r>
-        <w:lastRenderedPageBreak/>
-        <w:t xml:space="preserve">Qualora non vi siano risultati corrispondenti, </w:t>
-      </w:r>
-      <w:r>
-        <w:t>il sistema</w:t>
-      </w:r>
-      <w:r>
-        <w:t xml:space="preserve"> mostrerà un messaggio “Nessun elemento trovato”.</w:t>
-      </w:r>
-    </w:p>
-    <w:p>
-      <w:pPr>
-        <w:pStyle w:val="Paragrafoelenco"/>
-        <w:numPr>
-          <w:ilvl w:val="2"/>
-          <w:numId w:val="5"/>
-        </w:numPr>
-      </w:pPr>
-      <w:r>
-        <w:t>Il sistema mostrerà i risultati sotto forma di una lista, in ordine alfabetico per autore.</w:t>
-      </w:r>
-    </w:p>
-    <w:p>
-      <w:pPr>
-        <w:pStyle w:val="Paragrafoelenco"/>
-        <w:numPr>
-          <w:ilvl w:val="2"/>
-          <w:numId w:val="5"/>
-        </w:numPr>
-      </w:pPr>
-      <w:r>
-        <w:t xml:space="preserve">Per ogni elemento saranno riportati </w:t>
-      </w:r>
-      <w:r>
-        <w:t>titolo e autori.</w:t>
+        <w:t>La</w:t>
+      </w:r>
+      <w:r>
+        <w:t xml:space="preserve"> procedura </w:t>
+      </w:r>
+      <w:r>
+        <w:t xml:space="preserve">di verifica </w:t>
+      </w:r>
+      <w:r>
+        <w:t>viene eseguita quando l’utente preme il tasto “Cerca”.</w:t>
       </w:r>
       <w:bookmarkStart w:id="0" w:name="_GoBack"/>
       <w:bookmarkEnd w:id="0"/>
@@ -1266,11 +1085,220 @@
       <w:pPr>
         <w:pStyle w:val="Paragrafoelenco"/>
         <w:numPr>
+          <w:ilvl w:val="1"/>
+          <w:numId w:val="5"/>
+        </w:numPr>
+      </w:pPr>
+      <w:r>
+        <w:t>Viene verificato che ogni valore inserito rispetti il suo dominio. In caso contrario, i campi errati vengono segnalati all’utente.</w:t>
+      </w:r>
+    </w:p>
+    <w:p>
+      <w:pPr>
+        <w:pStyle w:val="Paragrafoelenco"/>
+        <w:numPr>
+          <w:ilvl w:val="2"/>
+          <w:numId w:val="5"/>
+        </w:numPr>
+      </w:pPr>
+      <w:r>
+        <w:t>Il titolo deve essere un insieme di stringhe, separate dagli spazi, e può contenere numeri e caratteri speciali.</w:t>
+      </w:r>
+    </w:p>
+    <w:p>
+      <w:pPr>
+        <w:pStyle w:val="Paragrafoelenco"/>
+        <w:numPr>
+          <w:ilvl w:val="2"/>
+          <w:numId w:val="5"/>
+        </w:numPr>
+      </w:pPr>
+      <w:r>
+        <w:t xml:space="preserve">L’autore deve essere </w:t>
+      </w:r>
+      <w:r>
+        <w:t>un insieme di stringhe, separate dagli spazi, di sole lettere.</w:t>
+      </w:r>
+    </w:p>
+    <w:p>
+      <w:pPr>
+        <w:pStyle w:val="Paragrafoelenco"/>
+        <w:numPr>
+          <w:ilvl w:val="2"/>
+          <w:numId w:val="5"/>
+        </w:numPr>
+      </w:pPr>
+      <w:r>
+        <w:t>La casa editrice deve essere un insieme di stringhe, separate dagli spazi, e non deve contenere caratteri speciali.</w:t>
+      </w:r>
+    </w:p>
+    <w:p>
+      <w:pPr>
+        <w:pStyle w:val="Paragrafoelenco"/>
+        <w:numPr>
+          <w:ilvl w:val="2"/>
+          <w:numId w:val="5"/>
+        </w:numPr>
+      </w:pPr>
+      <w:r>
+        <w:t>L’anno di pubblicazione deve essere un numero intero di al più 4 cifre e inferiore o uguale all’anno corrente.</w:t>
+      </w:r>
+    </w:p>
+    <w:p>
+      <w:pPr>
+        <w:pStyle w:val="Paragrafoelenco"/>
+        <w:numPr>
+          <w:ilvl w:val="2"/>
+          <w:numId w:val="5"/>
+        </w:numPr>
+      </w:pPr>
+      <w:r>
+        <w:t>Lo stato del libro, se indicato, deve coincidere con uno dei valori indicati in tabella S2.2.</w:t>
+      </w:r>
+    </w:p>
+    <w:p>
+      <w:pPr>
+        <w:pStyle w:val="Paragrafoelenco"/>
+        <w:numPr>
+          <w:ilvl w:val="2"/>
+          <w:numId w:val="5"/>
+        </w:numPr>
+      </w:pPr>
+      <w:r>
+        <w:t>Il codice ISBN deve essere un codice corretto, ovvero un numero di 13 cifre…</w:t>
+      </w:r>
+    </w:p>
+    <w:p>
+      <w:pPr>
+        <w:pStyle w:val="Paragrafoelenco"/>
+        <w:numPr>
           <w:ilvl w:val="0"/>
           <w:numId w:val="5"/>
         </w:numPr>
       </w:pPr>
       <w:r>
+        <w:t>Operazione di ricerca</w:t>
+      </w:r>
+    </w:p>
+    <w:p>
+      <w:pPr>
+        <w:pStyle w:val="Paragrafoelenco"/>
+        <w:numPr>
+          <w:ilvl w:val="1"/>
+          <w:numId w:val="5"/>
+        </w:numPr>
+      </w:pPr>
+      <w:r>
+        <w:t>Questa procedura viene eseguita quando l’utente seleziona il tasto “Cerca” e a valle della verifica dei dati inseriti dall’utente.</w:t>
+      </w:r>
+    </w:p>
+    <w:p>
+      <w:pPr>
+        <w:pStyle w:val="Paragrafoelenco"/>
+        <w:numPr>
+          <w:ilvl w:val="1"/>
+          <w:numId w:val="5"/>
+        </w:numPr>
+      </w:pPr>
+      <w:r>
+        <w:t xml:space="preserve">Il sistema verifica eventuali corrispondenze tra le stringhe inserite dall’utente </w:t>
+      </w:r>
+      <w:r>
+        <w:t>e i relativi campi del database.</w:t>
+      </w:r>
+    </w:p>
+    <w:p>
+      <w:pPr>
+        <w:pStyle w:val="Paragrafoelenco"/>
+        <w:numPr>
+          <w:ilvl w:val="0"/>
+          <w:numId w:val="5"/>
+        </w:numPr>
+      </w:pPr>
+      <w:r>
+        <w:t>Visualizzazione dei risultati della ricerca.</w:t>
+      </w:r>
+    </w:p>
+    <w:p>
+      <w:pPr>
+        <w:pStyle w:val="Paragrafoelenco"/>
+        <w:numPr>
+          <w:ilvl w:val="1"/>
+          <w:numId w:val="5"/>
+        </w:numPr>
+      </w:pPr>
+      <w:r>
+        <w:t xml:space="preserve">Una volta terminata la </w:t>
+      </w:r>
+      <w:proofErr w:type="spellStart"/>
+      <w:r>
+        <w:t>query</w:t>
+      </w:r>
+      <w:proofErr w:type="spellEnd"/>
+      <w:r>
+        <w:t xml:space="preserve">, il sistema mostra all’utente tutti gli elementi </w:t>
+      </w:r>
+      <w:r>
+        <w:t>trovati dalla ricerca</w:t>
+      </w:r>
+      <w:r>
+        <w:t>.</w:t>
+      </w:r>
+    </w:p>
+    <w:p>
+      <w:pPr>
+        <w:pStyle w:val="Paragrafoelenco"/>
+        <w:numPr>
+          <w:ilvl w:val="2"/>
+          <w:numId w:val="5"/>
+        </w:numPr>
+      </w:pPr>
+      <w:r>
+        <w:t xml:space="preserve">Qualora non vi siano risultati corrispondenti, </w:t>
+      </w:r>
+      <w:r>
+        <w:t>il sistema</w:t>
+      </w:r>
+      <w:r>
+        <w:t xml:space="preserve"> mostrerà un messaggio “Nessun elemento trovato”.</w:t>
+      </w:r>
+    </w:p>
+    <w:p>
+      <w:pPr>
+        <w:pStyle w:val="Paragrafoelenco"/>
+        <w:numPr>
+          <w:ilvl w:val="2"/>
+          <w:numId w:val="5"/>
+        </w:numPr>
+      </w:pPr>
+      <w:r>
+        <w:t>Il sistema mostrerà i risultati sotto forma di una lista, in ordine alfabetico per autore.</w:t>
+      </w:r>
+    </w:p>
+    <w:p>
+      <w:pPr>
+        <w:pStyle w:val="Paragrafoelenco"/>
+        <w:numPr>
+          <w:ilvl w:val="2"/>
+          <w:numId w:val="5"/>
+        </w:numPr>
+      </w:pPr>
+      <w:r>
+        <w:t xml:space="preserve">Per ogni elemento saranno riportati </w:t>
+      </w:r>
+      <w:r>
+        <w:t>titolo e autori.</w:t>
+      </w:r>
+    </w:p>
+    <w:p>
+      <w:pPr>
+        <w:pStyle w:val="Paragrafoelenco"/>
+        <w:numPr>
+          <w:ilvl w:val="0"/>
+          <w:numId w:val="5"/>
+        </w:numPr>
+      </w:pPr>
+      <w:r>
         <w:t>Visualizzazione del libro.</w:t>
       </w:r>
     </w:p>
@@ -1295,7 +1323,15 @@
         </w:numPr>
       </w:pPr>
       <w:r>
-        <w:t>Il sistema mostrerà una schermata dedicata al libro, riportante tutte le informazioni che lo riguardano, oltre ai tasti “Modifica” e “Indietro”.</w:t>
+        <w:t xml:space="preserve">Il sistema mostrerà una schermata dedicata al libro, riportante tutte le informazioni che lo riguardano, oltre ai tasti “Modifica” </w:t>
+      </w:r>
+      <w:proofErr w:type="gramStart"/>
+      <w:r>
+        <w:t>e “</w:t>
+      </w:r>
+      <w:proofErr w:type="gramEnd"/>
+      <w:r>
+        <w:t>Indietro”.</w:t>
       </w:r>
     </w:p>
     <w:p>
@@ -1333,7 +1369,7 @@
 </file>
 
 <file path=word/numbering.xml><?xml version="1.0" encoding="utf-8"?>
-<w:numbering xmlns:wpc="http://schemas.microsoft.com/office/word/2010/wordprocessingCanvas" xmlns:cx="http://schemas.microsoft.com/office/drawing/2014/chartex" xmlns:cx1="http://schemas.microsoft.com/office/drawing/2015/9/8/chartex" xmlns:cx2="http://schemas.microsoft.com/office/drawing/2015/10/21/chartex" xmlns:cx3="http://schemas.microsoft.com/office/drawing/2016/5/9/chartex" xmlns:cx4="http://schemas.microsoft.com/office/drawing/2016/5/10/chartex" xmlns:cx5="http://schemas.microsoft.com/office/drawing/2016/5/11/chartex" xmlns:cx6="http://schemas.microsoft.com/office/drawing/2016/5/12/chartex" xmlns:cx7="http://schemas.microsoft.com/office/drawing/2016/5/13/chartex" xmlns:cx8="http://schemas.microsoft.com/office/drawing/2016/5/14/chartex" xmlns:mc="http://schemas.openxmlformats.org/markup-compatibility/2006" xmlns:aink="http://schemas.microsoft.com/office/drawing/2016/ink" xmlns:am3d="http://schemas.microsoft.com/office/drawing/2017/model3d" xmlns:o="urn:schemas-microsoft-com:office:office" xmlns:r="http://schemas.openxmlformats.org/officeDocument/2006/relationships" xmlns:m="http://schemas.openxmlformats.org/officeDocument/2006/math" xmlns:v="urn:schemas-microsoft-com:vml" xmlns:wp14="http://schemas.microsoft.com/office/word/2010/wordprocessingDrawing" xmlns:wp="http://schemas.openxmlformats.org/drawingml/2006/wordprocessingDrawing" xmlns:w10="urn:schemas-microsoft-com:office:word" xmlns:w="http://schemas.openxmlformats.org/wordprocessingml/2006/main" xmlns:w14="http://schemas.microsoft.com/office/word/2010/wordml" xmlns:w15="http://schemas.microsoft.com/office/word/2012/wordml" xmlns:w16cid="http://schemas.microsoft.com/office/word/2016/wordml/cid" xmlns:w16se="http://schemas.microsoft.com/office/word/2015/wordml/symex" xmlns:wpg="http://schemas.microsoft.com/office/word/2010/wordprocessingGroup" xmlns:wpi="http://schemas.microsoft.com/office/word/2010/wordprocessingInk" xmlns:wne="http://schemas.microsoft.com/office/word/2006/wordml" xmlns:wps="http://schemas.microsoft.com/office/word/2010/wordprocessingShape" mc:Ignorable="w14 w15 w16se w16cid wp14">
+<w:numbering xmlns:wpc="http://schemas.microsoft.com/office/word/2010/wordprocessingCanvas" xmlns:cx="http://schemas.microsoft.com/office/drawing/2014/chartex" xmlns:cx1="http://schemas.microsoft.com/office/drawing/2015/9/8/chartex" xmlns:mc="http://schemas.openxmlformats.org/markup-compatibility/2006" xmlns:o="urn:schemas-microsoft-com:office:office" xmlns:r="http://schemas.openxmlformats.org/officeDocument/2006/relationships" xmlns:m="http://schemas.openxmlformats.org/officeDocument/2006/math" xmlns:v="urn:schemas-microsoft-com:vml" xmlns:wp14="http://schemas.microsoft.com/office/word/2010/wordprocessingDrawing" xmlns:wp="http://schemas.openxmlformats.org/drawingml/2006/wordprocessingDrawing" xmlns:w10="urn:schemas-microsoft-com:office:word" xmlns:w="http://schemas.openxmlformats.org/wordprocessingml/2006/main" xmlns:w14="http://schemas.microsoft.com/office/word/2010/wordml" xmlns:w15="http://schemas.microsoft.com/office/word/2012/wordml" xmlns:w16se="http://schemas.microsoft.com/office/word/2015/wordml/symex" xmlns:wpg="http://schemas.microsoft.com/office/word/2010/wordprocessingGroup" xmlns:wpi="http://schemas.microsoft.com/office/word/2010/wordprocessingInk" xmlns:wne="http://schemas.microsoft.com/office/word/2006/wordml" xmlns:wps="http://schemas.microsoft.com/office/word/2010/wordprocessingShape" mc:Ignorable="w14 w15 w16se wp14">
   <w:abstractNum w:abstractNumId="0" w15:restartNumberingAfterBreak="0">
     <w:nsid w:val="05913E59"/>
     <w:multiLevelType w:val="hybridMultilevel"/>
@@ -1864,7 +1900,7 @@
 </file>
 
 <file path=word/styles.xml><?xml version="1.0" encoding="utf-8"?>
-<w:styles xmlns:mc="http://schemas.openxmlformats.org/markup-compatibility/2006" xmlns:r="http://schemas.openxmlformats.org/officeDocument/2006/relationships" xmlns:w="http://schemas.openxmlformats.org/wordprocessingml/2006/main" xmlns:w14="http://schemas.microsoft.com/office/word/2010/wordml" xmlns:w15="http://schemas.microsoft.com/office/word/2012/wordml" xmlns:w16cid="http://schemas.microsoft.com/office/word/2016/wordml/cid" xmlns:w16se="http://schemas.microsoft.com/office/word/2015/wordml/symex" mc:Ignorable="w14 w15 w16se w16cid">
+<w:styles xmlns:mc="http://schemas.openxmlformats.org/markup-compatibility/2006" xmlns:r="http://schemas.openxmlformats.org/officeDocument/2006/relationships" xmlns:w="http://schemas.openxmlformats.org/wordprocessingml/2006/main" xmlns:w14="http://schemas.microsoft.com/office/word/2010/wordml" xmlns:w15="http://schemas.microsoft.com/office/word/2012/wordml" xmlns:w16se="http://schemas.microsoft.com/office/word/2015/wordml/symex" mc:Ignorable="w14 w15 w16se">
   <w:docDefaults>
     <w:rPrDefault>
       <w:rPr>
@@ -1880,7 +1916,7 @@
       </w:pPr>
     </w:pPrDefault>
   </w:docDefaults>
-  <w:latentStyles w:defLockedState="0" w:defUIPriority="99" w:defSemiHidden="0" w:defUnhideWhenUsed="0" w:defQFormat="0" w:count="375">
+  <w:latentStyles w:defLockedState="0" w:defUIPriority="99" w:defSemiHidden="0" w:defUnhideWhenUsed="0" w:defQFormat="0" w:count="371">
     <w:lsdException w:name="Normal" w:uiPriority="0" w:qFormat="1"/>
     <w:lsdException w:name="heading 1" w:uiPriority="9" w:qFormat="1"/>
     <w:lsdException w:name="heading 2" w:semiHidden="1" w:uiPriority="9" w:unhideWhenUsed="1" w:qFormat="1"/>
@@ -1986,6 +2022,7 @@
     <w:lsdException w:name="HTML Sample" w:semiHidden="1" w:unhideWhenUsed="1"/>
     <w:lsdException w:name="HTML Typewriter" w:semiHidden="1" w:unhideWhenUsed="1"/>
     <w:lsdException w:name="HTML Variable" w:semiHidden="1" w:unhideWhenUsed="1"/>
+    <w:lsdException w:name="Normal Table" w:semiHidden="1" w:unhideWhenUsed="1"/>
     <w:lsdException w:name="annotation subject" w:semiHidden="1" w:unhideWhenUsed="1"/>
     <w:lsdException w:name="No List" w:semiHidden="1" w:unhideWhenUsed="1"/>
     <w:lsdException w:name="Outline List 1" w:semiHidden="1" w:unhideWhenUsed="1"/>
@@ -2029,8 +2066,10 @@
     <w:lsdException w:name="Table Elegant" w:semiHidden="1" w:unhideWhenUsed="1"/>
     <w:lsdException w:name="Table Professional" w:semiHidden="1" w:unhideWhenUsed="1"/>
     <w:lsdException w:name="Table Subtle 1" w:semiHidden="1" w:unhideWhenUsed="1"/>
+    <w:lsdException w:name="Table Subtle 2" w:semiHidden="1" w:unhideWhenUsed="1"/>
     <w:lsdException w:name="Table Web 1" w:semiHidden="1" w:unhideWhenUsed="1"/>
     <w:lsdException w:name="Table Web 2" w:semiHidden="1" w:unhideWhenUsed="1"/>
+    <w:lsdException w:name="Table Web 3" w:semiHidden="1" w:unhideWhenUsed="1"/>
     <w:lsdException w:name="Balloon Text" w:semiHidden="1" w:unhideWhenUsed="1"/>
     <w:lsdException w:name="Table Grid" w:uiPriority="39"/>
     <w:lsdException w:name="Table Theme" w:semiHidden="1" w:unhideWhenUsed="1"/>
@@ -2249,10 +2288,6 @@
     <w:lsdException w:name="List Table 5 Dark Accent 6" w:uiPriority="50"/>
     <w:lsdException w:name="List Table 6 Colorful Accent 6" w:uiPriority="51"/>
     <w:lsdException w:name="List Table 7 Colorful Accent 6" w:uiPriority="52"/>
-    <w:lsdException w:name="Mention" w:semiHidden="1" w:unhideWhenUsed="1"/>
-    <w:lsdException w:name="Smart Hyperlink" w:semiHidden="1" w:unhideWhenUsed="1"/>
-    <w:lsdException w:name="Hashtag" w:semiHidden="1" w:unhideWhenUsed="1"/>
-    <w:lsdException w:name="Unresolved Mention" w:semiHidden="1" w:unhideWhenUsed="1"/>
   </w:latentStyles>
   <w:style w:type="paragraph" w:default="1" w:styleId="Normale">
     <w:name w:val="Normal"/>
@@ -2637,7 +2672,7 @@
 </file>
 
 <file path=customXml/itemProps1.xml><?xml version="1.0" encoding="utf-8"?>
-<ds:datastoreItem xmlns:ds="http://schemas.openxmlformats.org/officeDocument/2006/customXml" ds:itemID="{735C778F-0EAE-49ED-80BA-07163DD1AEF0}">
+<ds:datastoreItem xmlns:ds="http://schemas.openxmlformats.org/officeDocument/2006/customXml" ds:itemID="{CBA7FB22-D240-4822-9CEB-4679899BD9D5}">
   <ds:schemaRefs>
     <ds:schemaRef ds:uri="http://schemas.openxmlformats.org/officeDocument/2006/bibliography"/>
   </ds:schemaRefs>

</xml_diff>